<commit_message>
optimize method2 test pipeline
</commit_message>
<xml_diff>
--- a/data/eval2.docx
+++ b/data/eval2.docx
@@ -5,50 +5,299 @@
     <w:p>
       <w:pPr>
         <w:rPr>
-          <w:rFonts w:hint="eastAsia"/>
-          <w:lang w:val="en-US" w:eastAsia="zh-CN"/>
-        </w:rPr>
-      </w:pPr>
+          <w:rFonts w:hint="eastAsia" w:ascii="宋体" w:hAnsi="宋体" w:eastAsia="宋体" w:cs="宋体"/>
+          <w:i w:val="0"/>
+          <w:iCs w:val="0"/>
+          <w:caps w:val="0"/>
+          <w:color w:val="1A2029"/>
+          <w:spacing w:val="0"/>
+          <w:sz w:val="24"/>
+          <w:szCs w:val="24"/>
+          <w:shd w:val="clear" w:fill="FFFFFF"/>
+          <w:lang w:val="en-US" w:eastAsia="zh-CN"/>
+        </w:rPr>
+      </w:pPr>
+      <w:bookmarkStart w:id="0" w:name="OLE_LINK1"/>
+      <w:r>
+        <w:rPr>
+          <w:rFonts w:hint="eastAsia" w:ascii="宋体" w:hAnsi="宋体" w:eastAsia="宋体" w:cs="宋体"/>
+          <w:i w:val="0"/>
+          <w:iCs w:val="0"/>
+          <w:caps w:val="0"/>
+          <w:color w:val="1A2029"/>
+          <w:spacing w:val="0"/>
+          <w:sz w:val="24"/>
+          <w:szCs w:val="24"/>
+          <w:shd w:val="clear" w:fill="FFFFFF"/>
+          <w:lang w:val="en-US" w:eastAsia="zh-CN"/>
+        </w:rPr>
+        <w:t>我兴奋地踏上这片土地。</w:t>
+      </w:r>
+    </w:p>
+    <w:p>
+      <w:pPr>
+        <w:rPr>
+          <w:rFonts w:hint="eastAsia" w:ascii="宋体" w:hAnsi="宋体" w:eastAsia="宋体" w:cs="宋体"/>
+          <w:i w:val="0"/>
+          <w:iCs w:val="0"/>
+          <w:caps w:val="0"/>
+          <w:color w:val="1A2029"/>
+          <w:spacing w:val="0"/>
+          <w:sz w:val="24"/>
+          <w:szCs w:val="24"/>
+          <w:shd w:val="clear" w:fill="FFFFFF"/>
+          <w:lang w:val="en-US" w:eastAsia="zh-CN"/>
+        </w:rPr>
+      </w:pPr>
+      <w:r>
+        <w:rPr>
+          <w:rFonts w:hint="eastAsia" w:ascii="宋体" w:hAnsi="宋体" w:eastAsia="宋体" w:cs="宋体"/>
+          <w:i w:val="0"/>
+          <w:iCs w:val="0"/>
+          <w:caps w:val="0"/>
+          <w:color w:val="1A2029"/>
+          <w:spacing w:val="0"/>
+          <w:sz w:val="24"/>
+          <w:szCs w:val="24"/>
+          <w:shd w:val="clear" w:fill="FFFFFF"/>
+          <w:lang w:val="en-US" w:eastAsia="zh-CN"/>
+        </w:rPr>
+        <w:t>我怀着沉重的心情重复地哭诉。</w:t>
+      </w:r>
+    </w:p>
+    <w:p>
+      <w:pPr>
+        <w:rPr>
+          <w:rFonts w:hint="eastAsia" w:ascii="宋体" w:hAnsi="宋体" w:eastAsia="宋体" w:cs="宋体"/>
+          <w:i w:val="0"/>
+          <w:iCs w:val="0"/>
+          <w:caps w:val="0"/>
+          <w:color w:val="1A2029"/>
+          <w:spacing w:val="0"/>
+          <w:sz w:val="24"/>
+          <w:szCs w:val="24"/>
+          <w:shd w:val="clear" w:fill="FFFFFF"/>
+          <w:lang w:val="en-US" w:eastAsia="zh-CN"/>
+        </w:rPr>
+      </w:pPr>
+      <w:r>
+        <w:rPr>
+          <w:rFonts w:hint="eastAsia" w:ascii="宋体" w:hAnsi="宋体" w:eastAsia="宋体" w:cs="宋体"/>
+          <w:i w:val="0"/>
+          <w:iCs w:val="0"/>
+          <w:caps w:val="0"/>
+          <w:color w:val="1A2029"/>
+          <w:spacing w:val="0"/>
+          <w:sz w:val="24"/>
+          <w:szCs w:val="24"/>
+          <w:shd w:val="clear" w:fill="FFFFFF"/>
+          <w:lang w:val="en-US" w:eastAsia="zh-CN"/>
+        </w:rPr>
+        <w:t>去银行取钱真是不虚此行。</w:t>
+      </w:r>
+    </w:p>
+    <w:p>
+      <w:pPr>
+        <w:rPr>
+          <w:rFonts w:hint="eastAsia" w:ascii="宋体" w:hAnsi="宋体" w:eastAsia="宋体" w:cs="宋体"/>
+          <w:i w:val="0"/>
+          <w:iCs w:val="0"/>
+          <w:caps w:val="0"/>
+          <w:color w:val="1A2029"/>
+          <w:spacing w:val="0"/>
+          <w:sz w:val="24"/>
+          <w:szCs w:val="24"/>
+          <w:shd w:val="clear" w:fill="FFFFFF"/>
+          <w:lang w:val="en-US" w:eastAsia="zh-CN"/>
+        </w:rPr>
+      </w:pPr>
+      <w:r>
+        <w:rPr>
+          <w:rFonts w:hint="eastAsia" w:ascii="宋体" w:hAnsi="宋体" w:eastAsia="宋体" w:cs="宋体"/>
+          <w:i w:val="0"/>
+          <w:iCs w:val="0"/>
+          <w:caps w:val="0"/>
+          <w:color w:val="1A2029"/>
+          <w:spacing w:val="0"/>
+          <w:sz w:val="24"/>
+          <w:szCs w:val="24"/>
+          <w:shd w:val="clear" w:fill="FFFFFF"/>
+          <w:lang w:val="en-US" w:eastAsia="zh-CN"/>
+        </w:rPr>
+        <w:t>还有，借你的书该还我了。</w:t>
+      </w:r>
+    </w:p>
+    <w:p>
+      <w:pPr>
+        <w:rPr>
+          <w:rFonts w:hint="eastAsia" w:ascii="宋体" w:hAnsi="宋体" w:eastAsia="宋体" w:cs="宋体"/>
+          <w:i w:val="0"/>
+          <w:iCs w:val="0"/>
+          <w:caps w:val="0"/>
+          <w:color w:val="1A2029"/>
+          <w:spacing w:val="0"/>
+          <w:sz w:val="24"/>
+          <w:szCs w:val="24"/>
+          <w:shd w:val="clear" w:fill="FFFFFF"/>
+          <w:lang w:val="en-US" w:eastAsia="zh-CN"/>
+        </w:rPr>
+      </w:pPr>
+      <w:r>
+        <w:rPr>
+          <w:rFonts w:hint="eastAsia" w:ascii="宋体" w:hAnsi="宋体" w:eastAsia="宋体" w:cs="宋体"/>
+          <w:i w:val="0"/>
+          <w:iCs w:val="0"/>
+          <w:caps w:val="0"/>
+          <w:color w:val="1A2029"/>
+          <w:spacing w:val="0"/>
+          <w:sz w:val="24"/>
+          <w:szCs w:val="24"/>
+          <w:shd w:val="clear" w:fill="FFFFFF"/>
+          <w:lang w:val="en-US" w:eastAsia="zh-CN"/>
+        </w:rPr>
+        <w:t>你说过的话的确有道理。</w:t>
+      </w:r>
+    </w:p>
+    <w:p>
+      <w:pPr>
+        <w:rPr>
+          <w:rFonts w:hint="eastAsia" w:ascii="宋体" w:hAnsi="宋体" w:eastAsia="宋体" w:cs="宋体"/>
+          <w:i w:val="0"/>
+          <w:iCs w:val="0"/>
+          <w:caps w:val="0"/>
+          <w:color w:val="1A2029"/>
+          <w:spacing w:val="0"/>
+          <w:sz w:val="24"/>
+          <w:szCs w:val="24"/>
+          <w:shd w:val="clear" w:fill="FFFFFF"/>
+          <w:lang w:val="en-US" w:eastAsia="zh-CN"/>
+        </w:rPr>
+      </w:pPr>
+      <w:r>
+        <w:rPr>
+          <w:rFonts w:hint="eastAsia" w:ascii="宋体" w:hAnsi="宋体" w:eastAsia="宋体" w:cs="宋体"/>
+          <w:i w:val="0"/>
+          <w:iCs w:val="0"/>
+          <w:caps w:val="0"/>
+          <w:color w:val="1A2029"/>
+          <w:spacing w:val="0"/>
+          <w:sz w:val="24"/>
+          <w:szCs w:val="24"/>
+          <w:shd w:val="clear" w:fill="FFFFFF"/>
+          <w:lang w:val="en-US" w:eastAsia="zh-CN"/>
+        </w:rPr>
+        <w:t>这是一种科学种田的方法。</w:t>
+      </w:r>
+    </w:p>
+    <w:p>
+      <w:pPr>
+        <w:rPr>
+          <w:rFonts w:hint="eastAsia" w:ascii="宋体" w:hAnsi="宋体" w:eastAsia="宋体" w:cs="宋体"/>
+          <w:i w:val="0"/>
+          <w:iCs w:val="0"/>
+          <w:caps w:val="0"/>
+          <w:color w:val="1A2029"/>
+          <w:spacing w:val="0"/>
+          <w:sz w:val="24"/>
+          <w:szCs w:val="24"/>
+          <w:shd w:val="clear" w:fill="FFFFFF"/>
+          <w:lang w:val="en-US" w:eastAsia="zh-CN"/>
+        </w:rPr>
+      </w:pPr>
+      <w:r>
+        <w:rPr>
+          <w:rFonts w:hint="eastAsia" w:ascii="宋体" w:hAnsi="宋体" w:eastAsia="宋体" w:cs="宋体"/>
+          <w:i w:val="0"/>
+          <w:iCs w:val="0"/>
+          <w:caps w:val="0"/>
+          <w:color w:val="1A2029"/>
+          <w:spacing w:val="0"/>
+          <w:sz w:val="24"/>
+          <w:szCs w:val="24"/>
+          <w:shd w:val="clear" w:fill="FFFFFF"/>
+          <w:lang w:val="en-US" w:eastAsia="zh-CN"/>
+        </w:rPr>
+        <w:t>我们抽空去北京航空航天学院玩一下吧。</w:t>
+      </w:r>
+    </w:p>
+    <w:p>
+      <w:pPr>
+        <w:rPr>
+          <w:rFonts w:hint="eastAsia" w:ascii="宋体" w:hAnsi="宋体" w:eastAsia="宋体" w:cs="宋体"/>
+          <w:i w:val="0"/>
+          <w:iCs w:val="0"/>
+          <w:caps w:val="0"/>
+          <w:color w:val="1A2029"/>
+          <w:spacing w:val="0"/>
+          <w:sz w:val="24"/>
+          <w:szCs w:val="24"/>
+          <w:shd w:val="clear" w:fill="FFFFFF"/>
+          <w:lang w:val="en-US" w:eastAsia="zh-CN"/>
+        </w:rPr>
+      </w:pPr>
+      <w:r>
+        <w:rPr>
+          <w:rFonts w:hint="eastAsia" w:ascii="宋体" w:hAnsi="宋体" w:eastAsia="宋体" w:cs="宋体"/>
+          <w:i w:val="0"/>
+          <w:iCs w:val="0"/>
+          <w:caps w:val="0"/>
+          <w:color w:val="1A2029"/>
+          <w:spacing w:val="0"/>
+          <w:sz w:val="24"/>
+          <w:szCs w:val="24"/>
+          <w:shd w:val="clear" w:fill="FFFFFF"/>
+          <w:lang w:val="en-US" w:eastAsia="zh-CN"/>
+        </w:rPr>
+        <w:t>布尔什维克是什么组织。</w:t>
+      </w:r>
+    </w:p>
+    <w:p>
+      <w:pPr>
+        <w:rPr>
+          <w:rFonts w:hint="default" w:ascii="宋体" w:hAnsi="宋体" w:eastAsia="宋体" w:cs="宋体"/>
+          <w:i w:val="0"/>
+          <w:iCs w:val="0"/>
+          <w:caps w:val="0"/>
+          <w:color w:val="1A2029"/>
+          <w:spacing w:val="0"/>
+          <w:sz w:val="24"/>
+          <w:szCs w:val="24"/>
+          <w:shd w:val="clear" w:fill="FFFFFF"/>
+          <w:lang w:val="en-US" w:eastAsia="zh-CN"/>
+        </w:rPr>
+      </w:pPr>
+      <w:r>
+        <w:rPr>
+          <w:rFonts w:hint="default" w:ascii="宋体" w:hAnsi="宋体" w:eastAsia="宋体" w:cs="宋体"/>
+          <w:i w:val="0"/>
+          <w:iCs w:val="0"/>
+          <w:caps w:val="0"/>
+          <w:color w:val="1A2029"/>
+          <w:spacing w:val="0"/>
+          <w:sz w:val="24"/>
+          <w:szCs w:val="24"/>
+          <w:shd w:val="clear" w:fill="FFFFFF"/>
+          <w:lang w:val="en-US" w:eastAsia="zh-CN"/>
+        </w:rPr>
+        <w:t>我要重新重视技术</w:t>
+      </w:r>
+      <w:r>
+        <w:rPr>
+          <w:rFonts w:hint="eastAsia" w:ascii="宋体" w:hAnsi="宋体" w:eastAsia="宋体" w:cs="宋体"/>
+          <w:i w:val="0"/>
+          <w:iCs w:val="0"/>
+          <w:caps w:val="0"/>
+          <w:color w:val="1A2029"/>
+          <w:spacing w:val="0"/>
+          <w:sz w:val="24"/>
+          <w:szCs w:val="24"/>
+          <w:shd w:val="clear" w:fill="FFFFFF"/>
+          <w:lang w:val="en-US" w:eastAsia="zh-CN"/>
+        </w:rPr>
+        <w:t>。</w:t>
+      </w:r>
       <w:bookmarkStart w:id="1" w:name="_GoBack"/>
-      <w:bookmarkStart w:id="0" w:name="OLE_LINK1"/>
-      <w:r>
-        <w:rPr>
-          <w:rFonts w:hint="eastAsia"/>
-          <w:lang w:val="en-US" w:eastAsia="zh-CN"/>
-        </w:rPr>
-        <w:t>我兴奋地踏上这片土地。</w:t>
-      </w:r>
-    </w:p>
-    <w:p>
-      <w:pPr>
-        <w:rPr>
-          <w:rFonts w:hint="eastAsia" w:ascii="宋体" w:hAnsi="宋体" w:eastAsia="宋体" w:cs="宋体"/>
-          <w:i w:val="0"/>
-          <w:iCs w:val="0"/>
-          <w:caps w:val="0"/>
-          <w:color w:val="1A2029"/>
-          <w:spacing w:val="0"/>
-          <w:sz w:val="24"/>
-          <w:szCs w:val="24"/>
-          <w:shd w:val="clear" w:fill="FFFFFF"/>
-          <w:lang w:val="en-US" w:eastAsia="zh-CN"/>
-        </w:rPr>
-      </w:pPr>
-      <w:r>
-        <w:rPr>
-          <w:rFonts w:hint="eastAsia" w:ascii="宋体" w:hAnsi="宋体" w:eastAsia="宋体" w:cs="宋体"/>
-          <w:i w:val="0"/>
-          <w:iCs w:val="0"/>
-          <w:caps w:val="0"/>
-          <w:color w:val="1A2029"/>
-          <w:spacing w:val="0"/>
-          <w:sz w:val="24"/>
-          <w:szCs w:val="24"/>
-          <w:shd w:val="clear" w:fill="FFFFFF"/>
-          <w:lang w:val="en-US" w:eastAsia="zh-CN"/>
-        </w:rPr>
-        <w:t>我怀着沉重的心情重复地哭诉。</w:t>
-      </w:r>
+      <w:bookmarkEnd w:id="1"/>
     </w:p>
     <w:p>
       <w:pPr>
@@ -65,21 +314,6 @@
           <w:lang w:val="en-US" w:eastAsia="zh-CN"/>
         </w:rPr>
       </w:pPr>
-      <w:r>
-        <w:rPr>
-          <w:rFonts w:hint="eastAsia" w:ascii="宋体" w:hAnsi="宋体" w:eastAsia="宋体" w:cs="宋体"/>
-          <w:i w:val="0"/>
-          <w:iCs w:val="0"/>
-          <w:caps w:val="0"/>
-          <w:color w:val="1A2029"/>
-          <w:spacing w:val="0"/>
-          <w:sz w:val="24"/>
-          <w:szCs w:val="24"/>
-          <w:shd w:val="clear" w:fill="FFFFFF"/>
-          <w:lang w:val="en-US" w:eastAsia="zh-CN"/>
-        </w:rPr>
-        <w:t>去银行取钱真是不虚此行。</w:t>
-      </w:r>
     </w:p>
     <w:bookmarkEnd w:id="0"/>
     <w:p>
@@ -90,7 +324,6 @@
         </w:rPr>
       </w:pPr>
     </w:p>
-    <w:bookmarkEnd w:id="1"/>
     <w:sectPr>
       <w:pgSz w:w="11906" w:h="16838"/>
       <w:pgMar w:top="1440" w:right="1800" w:bottom="1440" w:left="1800" w:header="851" w:footer="992" w:gutter="0"/>
@@ -215,7 +448,7 @@
     <w:lsdException w:unhideWhenUsed="0" w:uiPriority="0" w:semiHidden="0" w:name="HTML Sample"/>
     <w:lsdException w:unhideWhenUsed="0" w:uiPriority="0" w:semiHidden="0" w:name="HTML Typewriter"/>
     <w:lsdException w:unhideWhenUsed="0" w:uiPriority="0" w:semiHidden="0" w:name="HTML Variable"/>
-    <w:lsdException w:unhideWhenUsed="0" w:uiPriority="0" w:name="Normal Table"/>
+    <w:lsdException w:qFormat="1" w:unhideWhenUsed="0" w:uiPriority="0" w:name="Normal Table"/>
     <w:lsdException w:unhideWhenUsed="0" w:uiPriority="0" w:semiHidden="0" w:name="annotation subject"/>
     <w:lsdException w:unhideWhenUsed="0" w:uiPriority="0" w:semiHidden="0" w:name="Table Simple 1"/>
     <w:lsdException w:unhideWhenUsed="0" w:uiPriority="0" w:semiHidden="0" w:name="Table Simple 2"/>
@@ -386,6 +619,7 @@
   <w:style w:type="table" w:default="1" w:styleId="2">
     <w:name w:val="Normal Table"/>
     <w:semiHidden/>
+    <w:qFormat/>
     <w:uiPriority w:val="0"/>
     <w:tblPr>
       <w:tblCellMar>

</xml_diff>